<commit_message>
docu & commentar main
</commit_message>
<xml_diff>
--- a/PSet_Description.docx
+++ b/PSet_Description.docx
@@ -1611,19 +1611,94 @@
         <w:fldChar w:fldCharType="end"/>
       </w:r>
     </w:p>
+    <w:p>
+      <w:r>
+        <w:br w:type="page"/>
+      </w:r>
+    </w:p>
+    <w:p>
+      <w:pPr>
+        <w:pStyle w:val="berschrift1"/>
+      </w:pPr>
+      <w:bookmarkStart w:id="0" w:name="_Toc141865310"/>
+      <w:r>
+        <w:lastRenderedPageBreak/>
+        <w:t>API Access</w:t>
+      </w:r>
+      <w:bookmarkEnd w:id="0"/>
+    </w:p>
+    <w:p>
+      <w:r>
+        <w:t xml:space="preserve">An API access refers to the ability to interact with and make use of an </w:t>
+      </w:r>
+      <w:r>
+        <w:rPr>
+          <w:b/>
+          <w:bCs/>
+        </w:rPr>
+        <w:t xml:space="preserve">Application Programming Interface </w:t>
+      </w:r>
+      <w:r>
+        <w:t>(API). An API is a set of rules and protocols that allows different software applications to communicate and interact with each other. It defines the methods and data formats that applications can use to request and exchange information.</w:t>
+      </w:r>
+    </w:p>
+    <w:p>
+      <w:r>
+        <w:t xml:space="preserve">APIs enable developers to access the functionality of a specific software, service, or platform, such as </w:t>
+      </w:r>
+      <w:r>
+        <w:rPr>
+          <w:b/>
+          <w:bCs/>
+        </w:rPr>
+        <w:t>retrieving data</w:t>
+      </w:r>
+      <w:r>
+        <w:t>, performing operations, or integrating with other systems. For example, social media platforms like Facebook</w:t>
+      </w:r>
+      <w:r>
+        <w:t xml:space="preserve">, </w:t>
+      </w:r>
+      <w:r>
+        <w:t>Twitter</w:t>
+      </w:r>
+      <w:r>
+        <w:t xml:space="preserve"> or </w:t>
+      </w:r>
+      <w:hyperlink r:id="rId5" w:history="1">
+        <w:r>
+          <w:rPr>
+            <w:rStyle w:val="Hyperlink"/>
+            <w:b/>
+            <w:bCs/>
+          </w:rPr>
+          <w:t>Mastodon</w:t>
+        </w:r>
+      </w:hyperlink>
+      <w:r>
+        <w:rPr>
+          <w:b/>
+          <w:bCs/>
+        </w:rPr>
+        <w:t xml:space="preserve"> </w:t>
+      </w:r>
+      <w:r>
+        <w:t>provide APIs that allow developers to access user data, post updates, or retrieve posts.</w:t>
+      </w:r>
+    </w:p>
+    <w:p>
+      <w:r>
+        <w:t>API access is typically provided through a combination of an API key or token and specific endpoints or URLs. The API key acts as a unique identifier that grants permission to access the API, while endpoints are URLs that specify the different actions or operations available through the API.</w:t>
+      </w:r>
+    </w:p>
+    <w:p>
+      <w:r>
+        <w:t>APIs are crucial for enabling the integration of various services and systems, allowing developers to build more powerful and complex applications by leveraging the functionality and data provided by other services.</w:t>
+      </w:r>
+    </w:p>
     <w:p/>
     <w:p>
       <w:pPr>
-        <w:pStyle w:val="berschrift1"/>
-      </w:pPr>
-      <w:bookmarkStart w:id="0" w:name="_Toc141865310"/>
-      <w:r>
-        <w:t>API Access</w:t>
-      </w:r>
-      <w:bookmarkEnd w:id="0"/>
-    </w:p>
-    <w:p>
-      <w:pPr>
         <w:pStyle w:val="berschrift2"/>
       </w:pPr>
       <w:bookmarkStart w:id="1" w:name="_Toc141865311"/>
@@ -1635,22 +1710,571 @@
     <w:p>
       <w:pPr>
         <w:pStyle w:val="berschrift2"/>
+        <w:rPr>
+          <w:rFonts w:asciiTheme="minorHAnsi" w:eastAsiaTheme="minorHAnsi" w:hAnsiTheme="minorHAnsi" w:cstheme="minorBidi"/>
+          <w:color w:val="auto"/>
+          <w:sz w:val="22"/>
+          <w:szCs w:val="22"/>
+        </w:rPr>
       </w:pPr>
       <w:bookmarkStart w:id="2" w:name="_Toc141865312"/>
       <w:r>
-        <w:t>Toot-Object</w:t>
+        <w:rPr>
+          <w:rFonts w:asciiTheme="minorHAnsi" w:eastAsiaTheme="minorHAnsi" w:hAnsiTheme="minorHAnsi" w:cstheme="minorBidi"/>
+          <w:color w:val="auto"/>
+          <w:sz w:val="22"/>
+          <w:szCs w:val="22"/>
+        </w:rPr>
+        <w:t>Mastodon is a social networking platform that is part of the decentralized social media movement.</w:t>
+      </w:r>
+    </w:p>
+    <w:p>
+      <w:r>
+        <w:t xml:space="preserve">It was created by Eugen </w:t>
+      </w:r>
+      <w:proofErr w:type="spellStart"/>
+      <w:r>
+        <w:t>Rochko</w:t>
+      </w:r>
+      <w:proofErr w:type="spellEnd"/>
+      <w:r>
+        <w:t xml:space="preserve"> and launched in 2016 as an alternative to traditional, centralized social media platforms like Twitter. Mastodon is open-source software, which means its source code is freely available for anyone to use, modify, and distribute.</w:t>
+      </w:r>
+    </w:p>
+    <w:p>
+      <w:r>
+        <w:t xml:space="preserve">Unlike traditional social media platforms, Mastodon operates on a federated model. Instead of having a single central server that hosts all user accounts and content, Mastodon instances are independently operated servers, known </w:t>
+      </w:r>
+      <w:r>
+        <w:t>as "instances"</w:t>
+      </w:r>
+      <w:r>
+        <w:t>,</w:t>
+      </w:r>
+      <w:r>
+        <w:t xml:space="preserve"> which</w:t>
+      </w:r>
+      <w:r>
+        <w:t xml:space="preserve"> are connected to form a larger network. Each instance is its own community with its own rules and moderation policies, and users can choose which instance they want to join based on their interests or preferences.</w:t>
+      </w:r>
+    </w:p>
+    <w:p>
+      <w:r>
+        <w:t>Users on Mastodon can post messages, called "toots," which can include text, images, videos, and links. They can follow other users from their own instance or other instances, and interactions are possible across instances within the Mastodon network.</w:t>
+      </w:r>
+    </w:p>
+    <w:p>
+      <w:r>
+        <w:t>To get access to the Mastodon API</w:t>
+      </w:r>
+      <w:r>
+        <w:t xml:space="preserve"> you should follow the steps below:</w:t>
+      </w:r>
+    </w:p>
+    <w:p>
+      <w:pPr>
+        <w:pStyle w:val="Listenabsatz"/>
+        <w:numPr>
+          <w:ilvl w:val="0"/>
+          <w:numId w:val="33"/>
+        </w:numPr>
+      </w:pPr>
+      <w:r>
+        <w:t>Create a Mastodon account at the '</w:t>
+      </w:r>
+      <w:proofErr w:type="spellStart"/>
+      <w:r>
+        <w:t>Mastodon.social</w:t>
+      </w:r>
+      <w:proofErr w:type="spellEnd"/>
+      <w:r>
+        <w:t>’ server.</w:t>
+      </w:r>
+    </w:p>
+    <w:p>
+      <w:pPr>
+        <w:pStyle w:val="Listenabsatz"/>
+        <w:numPr>
+          <w:ilvl w:val="0"/>
+          <w:numId w:val="33"/>
+        </w:numPr>
+      </w:pPr>
+      <w:r>
+        <w:t>Generate an access token, that will allow your code to interact with the Mastodon API on your behalf.</w:t>
+      </w:r>
+      <w:r>
+        <w:br/>
+        <w:t xml:space="preserve">(Log-in into your account </w:t>
+      </w:r>
+      <w:r>
+        <w:sym w:font="Wingdings" w:char="F0E0"/>
+      </w:r>
+      <w:r>
+        <w:t xml:space="preserve"> Go to your account settings </w:t>
+      </w:r>
+      <w:r>
+        <w:sym w:font="Wingdings" w:char="F0E0"/>
+      </w:r>
+      <w:r>
+        <w:t xml:space="preserve"> Look for “Development” or “API” in settings </w:t>
+      </w:r>
+      <w:r>
+        <w:sym w:font="Wingdings" w:char="F0E0"/>
+      </w:r>
+      <w:r>
+        <w:t xml:space="preserve"> Create a new application by providing a name, </w:t>
+      </w:r>
+      <w:proofErr w:type="gramStart"/>
+      <w:r>
+        <w:t>website</w:t>
+      </w:r>
+      <w:proofErr w:type="gramEnd"/>
+      <w:r>
+        <w:t xml:space="preserve"> and brief descriptio</w:t>
+      </w:r>
+      <w:r>
+        <w:t>n</w:t>
+      </w:r>
+      <w:r>
+        <w:t>)</w:t>
+      </w:r>
+    </w:p>
+    <w:p>
+      <w:pPr>
+        <w:pStyle w:val="Listenabsatz"/>
+        <w:numPr>
+          <w:ilvl w:val="0"/>
+          <w:numId w:val="33"/>
+        </w:numPr>
+      </w:pPr>
+      <w:r>
+        <w:t xml:space="preserve">Use the API Library </w:t>
+      </w:r>
+      <w:hyperlink r:id="rId6" w:history="1">
+        <w:r>
+          <w:rPr>
+            <w:rStyle w:val="Hyperlink"/>
+          </w:rPr>
+          <w:t>Mastodon.py</w:t>
+        </w:r>
+      </w:hyperlink>
+      <w:r>
+        <w:t xml:space="preserve"> </w:t>
+      </w:r>
+      <w:r>
+        <w:t xml:space="preserve">to make calls from </w:t>
+      </w:r>
+      <w:proofErr w:type="spellStart"/>
+      <w:r>
+        <w:t>yur</w:t>
+      </w:r>
+      <w:proofErr w:type="spellEnd"/>
+      <w:r>
+        <w:t xml:space="preserve"> application to the API.</w:t>
+      </w:r>
+    </w:p>
+    <w:p>
+      <w:pPr>
+        <w:pStyle w:val="Listenabsatz"/>
+        <w:numPr>
+          <w:ilvl w:val="0"/>
+          <w:numId w:val="33"/>
+        </w:numPr>
+      </w:pPr>
+      <w:r>
+        <w:t>Authenticate you application using “Client ID”, “Client Secret” and “Access token”, as well as the server (“</w:t>
+      </w:r>
+      <w:proofErr w:type="spellStart"/>
+      <w:r>
+        <w:t>api_base_url</w:t>
+      </w:r>
+      <w:proofErr w:type="spellEnd"/>
+      <w:r>
+        <w:t xml:space="preserve">”) your profile is hosted at. </w:t>
+      </w:r>
+    </w:p>
+    <w:p/>
+    <w:p>
+      <w:pPr>
+        <w:pStyle w:val="berschrift2"/>
+      </w:pPr>
+      <w:proofErr w:type="spellStart"/>
+      <w:r>
+        <w:lastRenderedPageBreak/>
+        <w:t>Too</w:t>
+      </w:r>
+      <w:proofErr w:type="spellEnd"/>
+      <w:r>
+        <w:t>t-Object</w:t>
       </w:r>
       <w:bookmarkEnd w:id="2"/>
     </w:p>
     <w:p>
       <w:pPr>
         <w:pStyle w:val="berschrift2"/>
+        <w:rPr>
+          <w:rFonts w:asciiTheme="minorHAnsi" w:eastAsiaTheme="minorHAnsi" w:hAnsiTheme="minorHAnsi" w:cstheme="minorBidi"/>
+          <w:color w:val="auto"/>
+          <w:sz w:val="22"/>
+          <w:szCs w:val="22"/>
+        </w:rPr>
       </w:pPr>
       <w:bookmarkStart w:id="3" w:name="_Toc141865313"/>
       <w:r>
+        <w:rPr>
+          <w:rFonts w:asciiTheme="minorHAnsi" w:eastAsiaTheme="minorHAnsi" w:hAnsiTheme="minorHAnsi" w:cstheme="minorBidi"/>
+          <w:color w:val="auto"/>
+          <w:sz w:val="22"/>
+          <w:szCs w:val="22"/>
+        </w:rPr>
+        <w:t xml:space="preserve">A toot in Mastodon is like a tweet in Twitter. In this problem set you are going to filter those toots, to which you got access to using the API. </w:t>
+      </w:r>
+    </w:p>
+    <w:p>
+      <w:pPr>
+        <w:pStyle w:val="berschrift2"/>
+        <w:rPr>
+          <w:rFonts w:asciiTheme="minorHAnsi" w:eastAsiaTheme="minorHAnsi" w:hAnsiTheme="minorHAnsi" w:cstheme="minorBidi"/>
+          <w:color w:val="auto"/>
+          <w:sz w:val="22"/>
+          <w:szCs w:val="22"/>
+        </w:rPr>
+      </w:pPr>
+      <w:r>
+        <w:rPr>
+          <w:rFonts w:asciiTheme="minorHAnsi" w:eastAsiaTheme="minorHAnsi" w:hAnsiTheme="minorHAnsi" w:cstheme="minorBidi"/>
+          <w:color w:val="auto"/>
+          <w:sz w:val="22"/>
+          <w:szCs w:val="22"/>
+        </w:rPr>
+        <w:t xml:space="preserve">We want to store </w:t>
+      </w:r>
+      <w:r>
+        <w:rPr>
+          <w:rFonts w:asciiTheme="minorHAnsi" w:eastAsiaTheme="minorHAnsi" w:hAnsiTheme="minorHAnsi" w:cstheme="minorBidi"/>
+          <w:color w:val="auto"/>
+          <w:sz w:val="22"/>
+          <w:szCs w:val="22"/>
+        </w:rPr>
+        <w:t>any</w:t>
+      </w:r>
+      <w:r>
+        <w:rPr>
+          <w:rFonts w:asciiTheme="minorHAnsi" w:eastAsiaTheme="minorHAnsi" w:hAnsiTheme="minorHAnsi" w:cstheme="minorBidi"/>
+          <w:color w:val="auto"/>
+          <w:sz w:val="22"/>
+          <w:szCs w:val="22"/>
+        </w:rPr>
+        <w:t xml:space="preserve"> information </w:t>
+      </w:r>
+      <w:r>
+        <w:rPr>
+          <w:rFonts w:asciiTheme="minorHAnsi" w:eastAsiaTheme="minorHAnsi" w:hAnsiTheme="minorHAnsi" w:cstheme="minorBidi"/>
+          <w:color w:val="auto"/>
+          <w:sz w:val="22"/>
+          <w:szCs w:val="22"/>
+        </w:rPr>
+        <w:t>about</w:t>
+      </w:r>
+      <w:r>
+        <w:rPr>
+          <w:rFonts w:asciiTheme="minorHAnsi" w:eastAsiaTheme="minorHAnsi" w:hAnsiTheme="minorHAnsi" w:cstheme="minorBidi"/>
+          <w:color w:val="auto"/>
+          <w:sz w:val="22"/>
+          <w:szCs w:val="22"/>
+        </w:rPr>
+        <w:t xml:space="preserve"> an object that we can then pass around in the rest of our program. Your task, in this problem, is to write a class, </w:t>
+      </w:r>
+      <w:r>
+        <w:rPr>
+          <w:rFonts w:asciiTheme="minorHAnsi" w:eastAsiaTheme="minorHAnsi" w:hAnsiTheme="minorHAnsi" w:cstheme="minorBidi"/>
+          <w:color w:val="auto"/>
+          <w:sz w:val="22"/>
+          <w:szCs w:val="22"/>
+        </w:rPr>
+        <w:t>toot</w:t>
+      </w:r>
+      <w:r>
+        <w:rPr>
+          <w:rFonts w:asciiTheme="minorHAnsi" w:eastAsiaTheme="minorHAnsi" w:hAnsiTheme="minorHAnsi" w:cstheme="minorBidi"/>
+          <w:color w:val="auto"/>
+          <w:sz w:val="22"/>
+          <w:szCs w:val="22"/>
+        </w:rPr>
+        <w:t>, starting with a constructor that takes (</w:t>
+      </w:r>
+      <w:r>
+        <w:rPr>
+          <w:rFonts w:asciiTheme="minorHAnsi" w:eastAsiaTheme="minorHAnsi" w:hAnsiTheme="minorHAnsi" w:cstheme="minorBidi"/>
+          <w:color w:val="auto"/>
+          <w:sz w:val="22"/>
+          <w:szCs w:val="22"/>
+        </w:rPr>
+        <w:t xml:space="preserve">content, account, </w:t>
+      </w:r>
+      <w:proofErr w:type="spellStart"/>
+      <w:r>
+        <w:rPr>
+          <w:rFonts w:asciiTheme="minorHAnsi" w:eastAsiaTheme="minorHAnsi" w:hAnsiTheme="minorHAnsi" w:cstheme="minorBidi"/>
+          <w:color w:val="auto"/>
+          <w:sz w:val="22"/>
+          <w:szCs w:val="22"/>
+        </w:rPr>
+        <w:t>user_id</w:t>
+      </w:r>
+      <w:proofErr w:type="spellEnd"/>
+      <w:r>
+        <w:rPr>
+          <w:rFonts w:asciiTheme="minorHAnsi" w:eastAsiaTheme="minorHAnsi" w:hAnsiTheme="minorHAnsi" w:cstheme="minorBidi"/>
+          <w:color w:val="auto"/>
+          <w:sz w:val="22"/>
+          <w:szCs w:val="22"/>
+        </w:rPr>
+        <w:t xml:space="preserve">, hashtags, bookmark, </w:t>
+      </w:r>
+      <w:proofErr w:type="spellStart"/>
+      <w:r>
+        <w:rPr>
+          <w:rFonts w:asciiTheme="minorHAnsi" w:eastAsiaTheme="minorHAnsi" w:hAnsiTheme="minorHAnsi" w:cstheme="minorBidi"/>
+          <w:color w:val="auto"/>
+          <w:sz w:val="22"/>
+          <w:szCs w:val="22"/>
+        </w:rPr>
+        <w:t>no_replies</w:t>
+      </w:r>
+      <w:proofErr w:type="spellEnd"/>
+      <w:r>
+        <w:rPr>
+          <w:rFonts w:asciiTheme="minorHAnsi" w:eastAsiaTheme="minorHAnsi" w:hAnsiTheme="minorHAnsi" w:cstheme="minorBidi"/>
+          <w:color w:val="auto"/>
+          <w:sz w:val="22"/>
+          <w:szCs w:val="22"/>
+        </w:rPr>
+        <w:t xml:space="preserve">, </w:t>
+      </w:r>
+      <w:proofErr w:type="spellStart"/>
+      <w:r>
+        <w:rPr>
+          <w:rFonts w:asciiTheme="minorHAnsi" w:eastAsiaTheme="minorHAnsi" w:hAnsiTheme="minorHAnsi" w:cstheme="minorBidi"/>
+          <w:color w:val="auto"/>
+          <w:sz w:val="22"/>
+          <w:szCs w:val="22"/>
+        </w:rPr>
+        <w:t>url</w:t>
+      </w:r>
+      <w:proofErr w:type="spellEnd"/>
+      <w:r>
+        <w:rPr>
+          <w:rFonts w:asciiTheme="minorHAnsi" w:eastAsiaTheme="minorHAnsi" w:hAnsiTheme="minorHAnsi" w:cstheme="minorBidi"/>
+          <w:color w:val="auto"/>
+          <w:sz w:val="22"/>
+          <w:szCs w:val="22"/>
+        </w:rPr>
+        <w:t xml:space="preserve">, </w:t>
+      </w:r>
+      <w:proofErr w:type="spellStart"/>
+      <w:r>
+        <w:rPr>
+          <w:rFonts w:asciiTheme="minorHAnsi" w:eastAsiaTheme="minorHAnsi" w:hAnsiTheme="minorHAnsi" w:cstheme="minorBidi"/>
+          <w:color w:val="auto"/>
+          <w:sz w:val="22"/>
+          <w:szCs w:val="22"/>
+        </w:rPr>
+        <w:t>toot_id</w:t>
+      </w:r>
+      <w:proofErr w:type="spellEnd"/>
+      <w:r>
+        <w:rPr>
+          <w:rFonts w:asciiTheme="minorHAnsi" w:eastAsiaTheme="minorHAnsi" w:hAnsiTheme="minorHAnsi" w:cstheme="minorBidi"/>
+          <w:color w:val="auto"/>
+          <w:sz w:val="22"/>
+          <w:szCs w:val="22"/>
+        </w:rPr>
+        <w:t xml:space="preserve">, </w:t>
+      </w:r>
+      <w:proofErr w:type="spellStart"/>
+      <w:r>
+        <w:rPr>
+          <w:rFonts w:asciiTheme="minorHAnsi" w:eastAsiaTheme="minorHAnsi" w:hAnsiTheme="minorHAnsi" w:cstheme="minorBidi"/>
+          <w:color w:val="auto"/>
+          <w:sz w:val="22"/>
+          <w:szCs w:val="22"/>
+        </w:rPr>
+        <w:t>count_replies</w:t>
+      </w:r>
+      <w:proofErr w:type="spellEnd"/>
+      <w:r>
+        <w:rPr>
+          <w:rFonts w:asciiTheme="minorHAnsi" w:eastAsiaTheme="minorHAnsi" w:hAnsiTheme="minorHAnsi" w:cstheme="minorBidi"/>
+          <w:color w:val="auto"/>
+          <w:sz w:val="22"/>
+          <w:szCs w:val="22"/>
+        </w:rPr>
+        <w:t xml:space="preserve">, </w:t>
+      </w:r>
+      <w:proofErr w:type="spellStart"/>
+      <w:r>
+        <w:rPr>
+          <w:rFonts w:asciiTheme="minorHAnsi" w:eastAsiaTheme="minorHAnsi" w:hAnsiTheme="minorHAnsi" w:cstheme="minorBidi"/>
+          <w:color w:val="auto"/>
+          <w:sz w:val="22"/>
+          <w:szCs w:val="22"/>
+        </w:rPr>
+        <w:t>pubdate</w:t>
+      </w:r>
+      <w:proofErr w:type="spellEnd"/>
+      <w:r>
+        <w:rPr>
+          <w:rFonts w:asciiTheme="minorHAnsi" w:eastAsiaTheme="minorHAnsi" w:hAnsiTheme="minorHAnsi" w:cstheme="minorBidi"/>
+          <w:color w:val="auto"/>
+          <w:sz w:val="22"/>
+          <w:szCs w:val="22"/>
+        </w:rPr>
+        <w:t>, mentions, media, language, poll</w:t>
+      </w:r>
+      <w:r>
+        <w:rPr>
+          <w:rFonts w:asciiTheme="minorHAnsi" w:eastAsiaTheme="minorHAnsi" w:hAnsiTheme="minorHAnsi" w:cstheme="minorBidi"/>
+          <w:color w:val="auto"/>
+          <w:sz w:val="22"/>
+          <w:szCs w:val="22"/>
+        </w:rPr>
+        <w:t xml:space="preserve">) as arguments and stores them appropriately. </w:t>
+      </w:r>
+      <w:r>
+        <w:rPr>
+          <w:rFonts w:asciiTheme="minorHAnsi" w:eastAsiaTheme="minorHAnsi" w:hAnsiTheme="minorHAnsi" w:cstheme="minorBidi"/>
+          <w:color w:val="auto"/>
+          <w:sz w:val="22"/>
+          <w:szCs w:val="22"/>
+        </w:rPr>
+        <w:br/>
+      </w:r>
+      <w:r>
+        <w:rPr>
+          <w:rFonts w:asciiTheme="minorHAnsi" w:eastAsiaTheme="minorHAnsi" w:hAnsiTheme="minorHAnsi" w:cstheme="minorBidi"/>
+          <w:color w:val="auto"/>
+          <w:sz w:val="22"/>
+          <w:szCs w:val="22"/>
+        </w:rPr>
+        <w:t xml:space="preserve">Remember how to use the </w:t>
+      </w:r>
+      <w:proofErr w:type="spellStart"/>
+      <w:r>
+        <w:rPr>
+          <w:rFonts w:asciiTheme="minorHAnsi" w:eastAsiaTheme="minorHAnsi" w:hAnsiTheme="minorHAnsi" w:cstheme="minorBidi"/>
+          <w:color w:val="auto"/>
+          <w:sz w:val="22"/>
+          <w:szCs w:val="22"/>
+        </w:rPr>
+        <w:t>init</w:t>
+      </w:r>
+      <w:proofErr w:type="spellEnd"/>
+      <w:r>
+        <w:rPr>
+          <w:rFonts w:asciiTheme="minorHAnsi" w:eastAsiaTheme="minorHAnsi" w:hAnsiTheme="minorHAnsi" w:cstheme="minorBidi"/>
+          <w:color w:val="auto"/>
+          <w:sz w:val="22"/>
+          <w:szCs w:val="22"/>
+        </w:rPr>
+        <w:t xml:space="preserve"> method to create your constructor. </w:t>
+      </w:r>
+    </w:p>
+    <w:p>
+      <w:pPr>
+        <w:pStyle w:val="berschrift2"/>
+        <w:rPr>
+          <w:rFonts w:asciiTheme="minorHAnsi" w:eastAsiaTheme="minorHAnsi" w:hAnsiTheme="minorHAnsi" w:cstheme="minorBidi"/>
+          <w:color w:val="auto"/>
+          <w:sz w:val="22"/>
+          <w:szCs w:val="22"/>
+        </w:rPr>
+      </w:pPr>
+    </w:p>
+    <w:p>
+      <w:pPr>
+        <w:pStyle w:val="berschrift2"/>
+      </w:pPr>
+      <w:r>
         <w:t>Load-Function</w:t>
       </w:r>
       <w:bookmarkEnd w:id="3"/>
+    </w:p>
+    <w:p>
+      <w:r>
+        <w:t xml:space="preserve">The </w:t>
+      </w:r>
+      <w:r>
+        <w:t>Mastodon.py documentation includes a function</w:t>
+      </w:r>
+      <w:r>
+        <w:t>, “</w:t>
+      </w:r>
+      <w:proofErr w:type="spellStart"/>
+      <w:r>
+        <w:t>timeline_hashtag</w:t>
+      </w:r>
+      <w:proofErr w:type="spellEnd"/>
+      <w:r>
+        <w:t>”</w:t>
+      </w:r>
+      <w:r>
+        <w:t xml:space="preserve"> that </w:t>
+      </w:r>
+      <w:r>
+        <w:t xml:space="preserve">takes a hashtag, and </w:t>
+      </w:r>
+      <w:r>
+        <w:t xml:space="preserve">returns a JSON dictionary with various information about </w:t>
+      </w:r>
+      <w:r>
+        <w:t xml:space="preserve">all toots which have that </w:t>
+      </w:r>
+      <w:proofErr w:type="gramStart"/>
+      <w:r>
+        <w:t>particular hashtag</w:t>
+      </w:r>
+      <w:proofErr w:type="gramEnd"/>
+      <w:r>
+        <w:t xml:space="preserve">. This information should be </w:t>
+      </w:r>
+      <w:r>
+        <w:t>stored in the object “toot” described above.</w:t>
+      </w:r>
+    </w:p>
+    <w:p>
+      <w:r>
+        <w:t xml:space="preserve">It is you turn now to write a function called “load” which takes a hashtag, loads all toots that have the hashtag into objects </w:t>
+      </w:r>
+      <w:r>
+        <w:t>into a</w:t>
+      </w:r>
+      <w:r>
+        <w:t xml:space="preserve"> </w:t>
+      </w:r>
+      <w:r>
+        <w:t xml:space="preserve">list and returns this list. </w:t>
+      </w:r>
+      <w:r>
+        <w:br/>
+        <w:t xml:space="preserve">When writing this function, make sure to save the toot context as a string and not as html script. To do so you can use </w:t>
+      </w:r>
+      <w:proofErr w:type="gramStart"/>
+      <w:r>
+        <w:t>the ”</w:t>
+      </w:r>
+      <w:proofErr w:type="spellStart"/>
+      <w:r>
+        <w:t>get</w:t>
+      </w:r>
+      <w:proofErr w:type="gramEnd"/>
+      <w:r>
+        <w:t>_text_content</w:t>
+      </w:r>
+      <w:proofErr w:type="spellEnd"/>
+      <w:r>
+        <w:t>()” function. We already implemented this function in the file “content_Processor_ps7.py”, so you don’t have to worry about that.</w:t>
+      </w:r>
     </w:p>
     <w:p/>
     <w:p/>
@@ -1674,12 +2298,14 @@
       <w:r>
         <w:t xml:space="preserve">Triggers are rules that determine </w:t>
       </w:r>
+      <w:proofErr w:type="gramStart"/>
       <w:r>
         <w:t>whether</w:t>
       </w:r>
       <w:r>
         <w:t xml:space="preserve"> or not</w:t>
       </w:r>
+      <w:proofErr w:type="gramEnd"/>
       <w:r>
         <w:t xml:space="preserve"> a social network post on</w:t>
       </w:r>
@@ -1701,23 +2327,35 @@
         <w:t>. They can be based on the content of the posts, such as specific phrases or media types, or on the time when the posts were published. Triggers can be used individually or combined using composite triggers to create more sophisticated filtering rules.</w:t>
       </w:r>
       <w:r>
-        <w:t xml:space="preserve"> It is your task to create these </w:t>
-      </w:r>
-      <w:r>
-        <w:lastRenderedPageBreak/>
-        <w:t>filters</w:t>
+        <w:t xml:space="preserve"> It is your task to create these filters</w:t>
       </w:r>
       <w:r>
         <w:t xml:space="preserve"> which </w:t>
       </w:r>
       <w:r>
-        <w:t xml:space="preserve">are using the posts (e.g. Toots) you are loading </w:t>
+        <w:t>are using the posts (</w:t>
+      </w:r>
+      <w:proofErr w:type="gramStart"/>
+      <w:r>
+        <w:t>e.g.</w:t>
+      </w:r>
+      <w:proofErr w:type="gramEnd"/>
+      <w:r>
+        <w:t xml:space="preserve"> Toots) you are loading </w:t>
       </w:r>
       <w:r>
         <w:t xml:space="preserve">in the Load-Function. </w:t>
       </w:r>
       <w:r>
-        <w:t xml:space="preserve">After creating all trigger classes </w:t>
+        <w:t xml:space="preserve">After creating all trigger </w:t>
+      </w:r>
+      <w:proofErr w:type="gramStart"/>
+      <w:r>
+        <w:t>classes</w:t>
+      </w:r>
+      <w:proofErr w:type="gramEnd"/>
+      <w:r>
+        <w:t xml:space="preserve"> </w:t>
       </w:r>
       <w:r>
         <w:t xml:space="preserve">you then need to write a function that goes through a </w:t>
@@ -1796,7 +2434,15 @@
         <w:t xml:space="preserve">oes not overwrite the methods of the super class, it uses the super class method </w:t>
       </w:r>
       <w:r>
-        <w:t xml:space="preserve">instead of an own. Therefore you need to overwrite </w:t>
+        <w:t xml:space="preserve">instead of an own. </w:t>
+      </w:r>
+      <w:proofErr w:type="gramStart"/>
+      <w:r>
+        <w:t>Therefore</w:t>
+      </w:r>
+      <w:proofErr w:type="gramEnd"/>
+      <w:r>
+        <w:t xml:space="preserve"> you need to overwrite </w:t>
       </w:r>
       <w:r>
         <w:t xml:space="preserve">the </w:t>
@@ -2051,6 +2697,7 @@
         <w:rPr>
           <w:rFonts w:cstheme="majorHAnsi"/>
         </w:rPr>
+        <w:lastRenderedPageBreak/>
         <w:t>Image-Trigger</w:t>
       </w:r>
       <w:bookmarkEnd w:id="7"/>
@@ -2276,7 +2923,7 @@
         </w:rPr>
         <w:t xml:space="preserve">, especially </w:t>
       </w:r>
-      <w:hyperlink r:id="rId5" w:anchor="media-dicts" w:history="1">
+      <w:hyperlink r:id="rId7" w:anchor="media-dicts" w:history="1">
         <w:r>
           <w:rPr>
             <w:rStyle w:val="Hyperlink"/>
@@ -2526,7 +3173,7 @@
         </w:rPr>
         <w:t xml:space="preserve">Hint: For this task it is very helpful to check the mastodon documentation about the returning dictionaries, especially </w:t>
       </w:r>
-      <w:hyperlink r:id="rId6" w:anchor="media-dicts" w:history="1">
+      <w:hyperlink r:id="rId8" w:anchor="media-dicts" w:history="1">
         <w:r>
           <w:rPr>
             <w:rStyle w:val="Hyperlink"/>
@@ -2775,10 +3422,9 @@
         <w:rPr>
           <w:lang w:eastAsia="de-DE"/>
         </w:rPr>
-        <w:lastRenderedPageBreak/>
         <w:t xml:space="preserve">Hint: For this task it is very helpful to check the mastodon documentation about the returning dictionaries, especially </w:t>
       </w:r>
-      <w:hyperlink r:id="rId7" w:anchor="media-dicts" w:history="1">
+      <w:hyperlink r:id="rId9" w:anchor="media-dicts" w:history="1">
         <w:r>
           <w:rPr>
             <w:rStyle w:val="Hyperlink"/>
@@ -2814,13 +3460,7 @@
         <w:rPr>
           <w:rFonts w:cstheme="majorHAnsi"/>
         </w:rPr>
-        <w:t>Audio</w:t>
-      </w:r>
-      <w:r>
-        <w:rPr>
-          <w:rFonts w:cstheme="majorHAnsi"/>
-        </w:rPr>
-        <w:t>-Trigger</w:t>
+        <w:t>Audio-Trigger</w:t>
       </w:r>
       <w:bookmarkEnd w:id="10"/>
     </w:p>
@@ -3028,7 +3668,7 @@
         </w:rPr>
         <w:t xml:space="preserve">Hint: For this task it is very helpful to check the mastodon documentation about the returning dictionaries, especially </w:t>
       </w:r>
-      <w:hyperlink r:id="rId8" w:anchor="media-dicts" w:history="1">
+      <w:hyperlink r:id="rId10" w:anchor="media-dicts" w:history="1">
         <w:r>
           <w:rPr>
             <w:rStyle w:val="Hyperlink"/>
@@ -3223,6 +3863,7 @@
         <w:rPr>
           <w:lang w:eastAsia="de-DE"/>
         </w:rPr>
+        <w:lastRenderedPageBreak/>
         <w:t xml:space="preserve">In the </w:t>
       </w:r>
       <w:r>
@@ -3474,7 +4115,21 @@
         <w:rPr>
           <w:lang w:eastAsia="de-DE"/>
         </w:rPr>
-        <w:t>, quite similar to the media trigger</w:t>
+        <w:t xml:space="preserve">, quite </w:t>
+      </w:r>
+      <w:proofErr w:type="gramStart"/>
+      <w:r>
+        <w:rPr>
+          <w:lang w:eastAsia="de-DE"/>
+        </w:rPr>
+        <w:t>similar to</w:t>
+      </w:r>
+      <w:proofErr w:type="gramEnd"/>
+      <w:r>
+        <w:rPr>
+          <w:lang w:eastAsia="de-DE"/>
+        </w:rPr>
+        <w:t xml:space="preserve"> the media trigger</w:t>
       </w:r>
       <w:r>
         <w:rPr>
@@ -3721,7 +4376,21 @@
         <w:rPr>
           <w:lang w:eastAsia="de-DE"/>
         </w:rPr>
-        <w:t>, again quite similar to the poll and the media trigger</w:t>
+        <w:t xml:space="preserve">, again quite </w:t>
+      </w:r>
+      <w:proofErr w:type="gramStart"/>
+      <w:r>
+        <w:rPr>
+          <w:lang w:eastAsia="de-DE"/>
+        </w:rPr>
+        <w:t>similar to</w:t>
+      </w:r>
+      <w:proofErr w:type="gramEnd"/>
+      <w:r>
+        <w:rPr>
+          <w:lang w:eastAsia="de-DE"/>
+        </w:rPr>
+        <w:t xml:space="preserve"> the poll and the media trigger</w:t>
       </w:r>
       <w:r>
         <w:rPr>
@@ -3968,7 +4637,21 @@
         <w:rPr>
           <w:lang w:eastAsia="de-DE"/>
         </w:rPr>
-        <w:t xml:space="preserve">To implement this trigger, you need to pass the trigger time as a string in the format of "YYYY-MM-DD HH:MM:SS" (in EST </w:t>
+        <w:t>To implement this trigger, you need to pass the trigger time as a string in the format of "YYYY-MM-DD HH:</w:t>
+      </w:r>
+      <w:proofErr w:type="gramStart"/>
+      <w:r>
+        <w:rPr>
+          <w:lang w:eastAsia="de-DE"/>
+        </w:rPr>
+        <w:t>MM:SS</w:t>
+      </w:r>
+      <w:proofErr w:type="gramEnd"/>
+      <w:r>
+        <w:rPr>
+          <w:lang w:eastAsia="de-DE"/>
+        </w:rPr>
+        <w:t xml:space="preserve">" (in EST </w:t>
       </w:r>
       <w:proofErr w:type="spellStart"/>
       <w:r>
@@ -4019,7 +4702,6 @@
         <w:rPr>
           <w:lang w:eastAsia="de-DE"/>
         </w:rPr>
-        <w:lastRenderedPageBreak/>
         <w:t xml:space="preserve">Convert the trigger time from a string to a </w:t>
       </w:r>
       <w:r>
@@ -4126,11 +4808,19 @@
           <w:lang w:eastAsia="de-DE"/>
         </w:rPr>
       </w:pPr>
-      <w:r>
-        <w:rPr>
-          <w:lang w:eastAsia="de-DE"/>
-        </w:rPr>
-        <w:t xml:space="preserve">Therefore no </w:t>
+      <w:proofErr w:type="gramStart"/>
+      <w:r>
+        <w:rPr>
+          <w:lang w:eastAsia="de-DE"/>
+        </w:rPr>
+        <w:t>Therefore</w:t>
+      </w:r>
+      <w:proofErr w:type="gramEnd"/>
+      <w:r>
+        <w:rPr>
+          <w:lang w:eastAsia="de-DE"/>
+        </w:rPr>
+        <w:t xml:space="preserve"> no </w:t>
       </w:r>
       <w:r>
         <w:rPr>
@@ -4603,6 +5293,7 @@
         <w:rPr>
           <w:lang w:eastAsia="de-DE"/>
         </w:rPr>
+        <w:lastRenderedPageBreak/>
         <w:t xml:space="preserve">Implement </w:t>
       </w:r>
       <w:proofErr w:type="spellStart"/>
@@ -5363,7 +6054,6 @@
         <w:rPr>
           <w:lang w:eastAsia="de-DE"/>
         </w:rPr>
-        <w:lastRenderedPageBreak/>
         <w:t xml:space="preserve">To implement this trigger, you need to pass two triggers as arguments when creating an instance of </w:t>
       </w:r>
       <w:proofErr w:type="spellStart"/>
@@ -5529,7 +6219,21 @@
         <w:rPr>
           <w:lang w:eastAsia="de-DE"/>
         </w:rPr>
-        <w:t xml:space="preserve"> if either one (or both) of the inputted triggers fires on that </w:t>
+        <w:t xml:space="preserve"> if either one (or both) of the inputted </w:t>
+      </w:r>
+      <w:proofErr w:type="gramStart"/>
+      <w:r>
+        <w:rPr>
+          <w:lang w:eastAsia="de-DE"/>
+        </w:rPr>
+        <w:t>triggers</w:t>
+      </w:r>
+      <w:proofErr w:type="gramEnd"/>
+      <w:r>
+        <w:rPr>
+          <w:lang w:eastAsia="de-DE"/>
+        </w:rPr>
+        <w:t xml:space="preserve"> fires on that </w:t>
       </w:r>
       <w:r>
         <w:rPr>
@@ -5830,6 +6534,7 @@
         <w:rPr>
           <w:rFonts w:cstheme="majorHAnsi"/>
         </w:rPr>
+        <w:lastRenderedPageBreak/>
         <w:t>Filter-Toots</w:t>
       </w:r>
       <w:bookmarkEnd w:id="22"/>
@@ -5861,7 +6566,188 @@
           <w:bdr w:val="single" w:sz="2" w:space="0" w:color="D9D9E3" w:frame="1"/>
           <w:lang w:eastAsia="de-DE"/>
         </w:rPr>
-        <w:t>filter_</w:t>
+        <w:t>filter_toots</w:t>
+      </w:r>
+      <w:proofErr w:type="spellEnd"/>
+      <w:r>
+        <w:rPr>
+          <w:lang w:eastAsia="de-DE"/>
+        </w:rPr>
+        <w:t xml:space="preserve"> function takes a list of </w:t>
+      </w:r>
+      <w:r>
+        <w:rPr>
+          <w:lang w:eastAsia="de-DE"/>
+        </w:rPr>
+        <w:t xml:space="preserve">posts (toots) </w:t>
+      </w:r>
+      <w:r>
+        <w:rPr>
+          <w:lang w:eastAsia="de-DE"/>
+        </w:rPr>
+        <w:t>and a list of triggers as input.</w:t>
+      </w:r>
+    </w:p>
+    <w:p>
+      <w:pPr>
+        <w:pStyle w:val="Listenabsatz"/>
+        <w:numPr>
+          <w:ilvl w:val="0"/>
+          <w:numId w:val="17"/>
+        </w:numPr>
+        <w:rPr>
+          <w:lang w:eastAsia="de-DE"/>
+        </w:rPr>
+      </w:pPr>
+      <w:r>
+        <w:rPr>
+          <w:lang w:eastAsia="de-DE"/>
+        </w:rPr>
+        <w:t xml:space="preserve">It returns a list of only the </w:t>
+      </w:r>
+      <w:r>
+        <w:rPr>
+          <w:lang w:eastAsia="de-DE"/>
+        </w:rPr>
+        <w:t>toots</w:t>
+      </w:r>
+      <w:r>
+        <w:rPr>
+          <w:lang w:eastAsia="de-DE"/>
+        </w:rPr>
+        <w:t xml:space="preserve"> for which a</w:t>
+      </w:r>
+      <w:r>
+        <w:rPr>
+          <w:lang w:eastAsia="de-DE"/>
+        </w:rPr>
+        <w:t>ll</w:t>
+      </w:r>
+      <w:r>
+        <w:rPr>
+          <w:lang w:eastAsia="de-DE"/>
+        </w:rPr>
+        <w:t xml:space="preserve"> trigger in the </w:t>
+      </w:r>
+      <w:r>
+        <w:rPr>
+          <w:lang w:eastAsia="de-DE"/>
+        </w:rPr>
+        <w:t>trigger list</w:t>
+      </w:r>
+      <w:r>
+        <w:rPr>
+          <w:lang w:eastAsia="de-DE"/>
+        </w:rPr>
+        <w:t xml:space="preserve"> fire.</w:t>
+      </w:r>
+    </w:p>
+    <w:p>
+      <w:pPr>
+        <w:pStyle w:val="Listenabsatz"/>
+        <w:numPr>
+          <w:ilvl w:val="0"/>
+          <w:numId w:val="17"/>
+        </w:numPr>
+        <w:rPr>
+          <w:lang w:eastAsia="de-DE"/>
+        </w:rPr>
+      </w:pPr>
+      <w:r>
+        <w:rPr>
+          <w:lang w:eastAsia="de-DE"/>
+        </w:rPr>
+        <w:t xml:space="preserve">Iterate over each </w:t>
+      </w:r>
+      <w:r>
+        <w:rPr>
+          <w:lang w:eastAsia="de-DE"/>
+        </w:rPr>
+        <w:t>toot</w:t>
+      </w:r>
+      <w:r>
+        <w:rPr>
+          <w:lang w:eastAsia="de-DE"/>
+        </w:rPr>
+        <w:t xml:space="preserve"> in the </w:t>
+      </w:r>
+      <w:r>
+        <w:rPr>
+          <w:lang w:eastAsia="de-DE"/>
+        </w:rPr>
+        <w:t>toots</w:t>
+      </w:r>
+      <w:r>
+        <w:rPr>
+          <w:lang w:eastAsia="de-DE"/>
+        </w:rPr>
+        <w:t xml:space="preserve"> list and then iterate over each trigger in the </w:t>
+      </w:r>
+      <w:r>
+        <w:rPr>
+          <w:lang w:eastAsia="de-DE"/>
+        </w:rPr>
+        <w:t>trigger</w:t>
+      </w:r>
+      <w:r>
+        <w:rPr>
+          <w:lang w:eastAsia="de-DE"/>
+        </w:rPr>
+        <w:t xml:space="preserve"> </w:t>
+      </w:r>
+      <w:r>
+        <w:rPr>
+          <w:lang w:eastAsia="de-DE"/>
+        </w:rPr>
+        <w:t>list</w:t>
+      </w:r>
+      <w:r>
+        <w:rPr>
+          <w:lang w:eastAsia="de-DE"/>
+        </w:rPr>
+        <w:t>.</w:t>
+      </w:r>
+    </w:p>
+    <w:p>
+      <w:pPr>
+        <w:pStyle w:val="Listenabsatz"/>
+        <w:numPr>
+          <w:ilvl w:val="0"/>
+          <w:numId w:val="17"/>
+        </w:numPr>
+        <w:rPr>
+          <w:lang w:eastAsia="de-DE"/>
+        </w:rPr>
+      </w:pPr>
+      <w:r>
+        <w:rPr>
+          <w:lang w:eastAsia="de-DE"/>
+        </w:rPr>
+        <w:t xml:space="preserve">Evaluate each trigger for the </w:t>
+      </w:r>
+      <w:r>
+        <w:rPr>
+          <w:lang w:eastAsia="de-DE"/>
+        </w:rPr>
+        <w:t>toot</w:t>
+      </w:r>
+      <w:r>
+        <w:rPr>
+          <w:lang w:eastAsia="de-DE"/>
+        </w:rPr>
+        <w:t xml:space="preserve"> using </w:t>
+      </w:r>
+      <w:r>
+        <w:rPr>
+          <w:lang w:eastAsia="de-DE"/>
+        </w:rPr>
+        <w:t>the triggers</w:t>
+      </w:r>
+      <w:r>
+        <w:rPr>
+          <w:lang w:eastAsia="de-DE"/>
+        </w:rPr>
+        <w:t xml:space="preserve"> </w:t>
       </w:r>
       <w:r>
         <w:rPr>
@@ -5872,26 +6758,95 @@
           <w:bdr w:val="single" w:sz="2" w:space="0" w:color="D9D9E3" w:frame="1"/>
           <w:lang w:eastAsia="de-DE"/>
         </w:rPr>
-        <w:t>toots</w:t>
+        <w:t>evaluate</w:t>
+      </w:r>
+      <w:r>
+        <w:rPr>
+          <w:lang w:eastAsia="de-DE"/>
+        </w:rPr>
+        <w:t xml:space="preserve"> method. If all triggers return </w:t>
+      </w:r>
+      <w:r>
+        <w:rPr>
+          <w:b/>
+          <w:bCs/>
+          <w:sz w:val="21"/>
+          <w:szCs w:val="21"/>
+          <w:bdr w:val="single" w:sz="2" w:space="0" w:color="D9D9E3" w:frame="1"/>
+          <w:lang w:eastAsia="de-DE"/>
+        </w:rPr>
+        <w:t>True</w:t>
+      </w:r>
+      <w:r>
+        <w:rPr>
+          <w:lang w:eastAsia="de-DE"/>
+        </w:rPr>
+        <w:t xml:space="preserve"> for the </w:t>
+      </w:r>
+      <w:r>
+        <w:rPr>
+          <w:lang w:eastAsia="de-DE"/>
+        </w:rPr>
+        <w:t>toot</w:t>
+      </w:r>
+      <w:r>
+        <w:rPr>
+          <w:lang w:eastAsia="de-DE"/>
+        </w:rPr>
+        <w:t xml:space="preserve">, add the </w:t>
+      </w:r>
+      <w:r>
+        <w:rPr>
+          <w:lang w:eastAsia="de-DE"/>
+        </w:rPr>
+        <w:t>toot</w:t>
+      </w:r>
+      <w:r>
+        <w:rPr>
+          <w:lang w:eastAsia="de-DE"/>
+        </w:rPr>
+        <w:t xml:space="preserve"> to the </w:t>
+      </w:r>
+      <w:proofErr w:type="spellStart"/>
+      <w:r>
+        <w:rPr>
+          <w:b/>
+          <w:bCs/>
+          <w:sz w:val="21"/>
+          <w:szCs w:val="21"/>
+          <w:bdr w:val="single" w:sz="2" w:space="0" w:color="D9D9E3" w:frame="1"/>
+          <w:lang w:eastAsia="de-DE"/>
+        </w:rPr>
+        <w:t>trigger</w:t>
+      </w:r>
+      <w:r>
+        <w:rPr>
+          <w:b/>
+          <w:bCs/>
+          <w:sz w:val="21"/>
+          <w:szCs w:val="21"/>
+          <w:bdr w:val="single" w:sz="2" w:space="0" w:color="D9D9E3" w:frame="1"/>
+          <w:lang w:eastAsia="de-DE"/>
+        </w:rPr>
+        <w:t>ed</w:t>
+      </w:r>
+      <w:r>
+        <w:rPr>
+          <w:b/>
+          <w:bCs/>
+          <w:sz w:val="21"/>
+          <w:szCs w:val="21"/>
+          <w:bdr w:val="single" w:sz="2" w:space="0" w:color="D9D9E3" w:frame="1"/>
+          <w:lang w:eastAsia="de-DE"/>
+        </w:rPr>
+        <w:t>_toots</w:t>
       </w:r>
       <w:proofErr w:type="spellEnd"/>
       <w:r>
         <w:rPr>
           <w:lang w:eastAsia="de-DE"/>
         </w:rPr>
-        <w:t xml:space="preserve"> function takes a list of </w:t>
-      </w:r>
-      <w:r>
-        <w:rPr>
-          <w:lang w:eastAsia="de-DE"/>
-        </w:rPr>
-        <w:t xml:space="preserve">posts (toots) </w:t>
-      </w:r>
-      <w:r>
-        <w:rPr>
-          <w:lang w:eastAsia="de-DE"/>
-        </w:rPr>
-        <w:t>and a list of triggers as input.</w:t>
+        <w:t xml:space="preserve"> list.</w:t>
       </w:r>
     </w:p>
     <w:p>
@@ -5909,152 +6864,9 @@
         <w:rPr>
           <w:lang w:eastAsia="de-DE"/>
         </w:rPr>
-        <w:t xml:space="preserve">It returns a list of only the </w:t>
-      </w:r>
-      <w:r>
-        <w:rPr>
-          <w:lang w:eastAsia="de-DE"/>
-        </w:rPr>
-        <w:t>toots</w:t>
-      </w:r>
-      <w:r>
-        <w:rPr>
-          <w:lang w:eastAsia="de-DE"/>
-        </w:rPr>
-        <w:t xml:space="preserve"> for which a</w:t>
-      </w:r>
-      <w:r>
-        <w:rPr>
-          <w:lang w:eastAsia="de-DE"/>
-        </w:rPr>
-        <w:t>ll</w:t>
-      </w:r>
-      <w:r>
-        <w:rPr>
-          <w:lang w:eastAsia="de-DE"/>
-        </w:rPr>
-        <w:t xml:space="preserve"> trigger in the </w:t>
-      </w:r>
-      <w:r>
-        <w:rPr>
-          <w:lang w:eastAsia="de-DE"/>
-        </w:rPr>
-        <w:t>trigger list</w:t>
-      </w:r>
-      <w:r>
-        <w:rPr>
-          <w:lang w:eastAsia="de-DE"/>
-        </w:rPr>
-        <w:t xml:space="preserve"> fire.</w:t>
-      </w:r>
-    </w:p>
-    <w:p>
-      <w:pPr>
-        <w:pStyle w:val="Listenabsatz"/>
-        <w:numPr>
-          <w:ilvl w:val="0"/>
-          <w:numId w:val="17"/>
-        </w:numPr>
-        <w:rPr>
-          <w:lang w:eastAsia="de-DE"/>
-        </w:rPr>
-      </w:pPr>
-      <w:r>
-        <w:rPr>
-          <w:lang w:eastAsia="de-DE"/>
-        </w:rPr>
-        <w:t xml:space="preserve">Iterate over each </w:t>
-      </w:r>
-      <w:r>
-        <w:rPr>
-          <w:lang w:eastAsia="de-DE"/>
-        </w:rPr>
-        <w:t>toot</w:t>
-      </w:r>
-      <w:r>
-        <w:rPr>
-          <w:lang w:eastAsia="de-DE"/>
-        </w:rPr>
-        <w:t xml:space="preserve"> in the </w:t>
-      </w:r>
-      <w:r>
-        <w:rPr>
-          <w:lang w:eastAsia="de-DE"/>
-        </w:rPr>
-        <w:t>toots</w:t>
-      </w:r>
-      <w:r>
-        <w:rPr>
-          <w:lang w:eastAsia="de-DE"/>
-        </w:rPr>
-        <w:t xml:space="preserve"> list and then iterate over each trigger in the </w:t>
-      </w:r>
-      <w:r>
-        <w:rPr>
-          <w:lang w:eastAsia="de-DE"/>
-        </w:rPr>
-        <w:t>trigger</w:t>
-      </w:r>
-      <w:r>
-        <w:rPr>
-          <w:lang w:eastAsia="de-DE"/>
-        </w:rPr>
-        <w:t xml:space="preserve"> </w:t>
-      </w:r>
-      <w:r>
-        <w:rPr>
-          <w:lang w:eastAsia="de-DE"/>
-        </w:rPr>
-        <w:t>list</w:t>
-      </w:r>
-      <w:r>
-        <w:rPr>
-          <w:lang w:eastAsia="de-DE"/>
-        </w:rPr>
-        <w:t>.</w:t>
-      </w:r>
-    </w:p>
-    <w:p>
-      <w:pPr>
-        <w:pStyle w:val="Listenabsatz"/>
-        <w:numPr>
-          <w:ilvl w:val="0"/>
-          <w:numId w:val="17"/>
-        </w:numPr>
-        <w:rPr>
-          <w:lang w:eastAsia="de-DE"/>
-        </w:rPr>
-      </w:pPr>
-      <w:r>
-        <w:rPr>
-          <w:lang w:eastAsia="de-DE"/>
-        </w:rPr>
-        <w:t xml:space="preserve">Evaluate each trigger for the </w:t>
-      </w:r>
-      <w:r>
-        <w:rPr>
-          <w:lang w:eastAsia="de-DE"/>
-        </w:rPr>
-        <w:t>toot</w:t>
-      </w:r>
-      <w:r>
-        <w:rPr>
-          <w:lang w:eastAsia="de-DE"/>
-        </w:rPr>
-        <w:t xml:space="preserve"> using </w:t>
-      </w:r>
-      <w:r>
-        <w:rPr>
-          <w:lang w:eastAsia="de-DE"/>
-        </w:rPr>
-        <w:t>the triggers</w:t>
-      </w:r>
-      <w:r>
-        <w:rPr>
-          <w:lang w:eastAsia="de-DE"/>
-        </w:rPr>
-        <w:t xml:space="preserve"> </w:t>
-      </w:r>
+        <w:t xml:space="preserve">Finally, return the </w:t>
+      </w:r>
+      <w:proofErr w:type="spellStart"/>
       <w:r>
         <w:rPr>
           <w:b/>
@@ -6064,13 +6876,7 @@
           <w:bdr w:val="single" w:sz="2" w:space="0" w:color="D9D9E3" w:frame="1"/>
           <w:lang w:eastAsia="de-DE"/>
         </w:rPr>
-        <w:t>evaluate</w:t>
-      </w:r>
-      <w:r>
-        <w:rPr>
-          <w:lang w:eastAsia="de-DE"/>
-        </w:rPr>
-        <w:t xml:space="preserve"> method. If all triggers return </w:t>
+        <w:t>trigger</w:t>
       </w:r>
       <w:r>
         <w:rPr>
@@ -6081,39 +6887,8 @@
           <w:bdr w:val="single" w:sz="2" w:space="0" w:color="D9D9E3" w:frame="1"/>
           <w:lang w:eastAsia="de-DE"/>
         </w:rPr>
-        <w:t>True</w:t>
-      </w:r>
-      <w:r>
-        <w:rPr>
-          <w:lang w:eastAsia="de-DE"/>
-        </w:rPr>
-        <w:t xml:space="preserve"> for the </w:t>
-      </w:r>
-      <w:r>
-        <w:rPr>
-          <w:lang w:eastAsia="de-DE"/>
-        </w:rPr>
-        <w:t>toot</w:t>
-      </w:r>
-      <w:r>
-        <w:rPr>
-          <w:lang w:eastAsia="de-DE"/>
-        </w:rPr>
-        <w:t xml:space="preserve">, add the </w:t>
-      </w:r>
-      <w:r>
-        <w:rPr>
-          <w:lang w:eastAsia="de-DE"/>
-        </w:rPr>
-        <w:t>toot</w:t>
-      </w:r>
-      <w:r>
-        <w:rPr>
-          <w:lang w:eastAsia="de-DE"/>
-        </w:rPr>
-        <w:t xml:space="preserve"> to the </w:t>
-      </w:r>
-      <w:proofErr w:type="spellStart"/>
+        <w:t>ed</w:t>
+      </w:r>
       <w:r>
         <w:rPr>
           <w:b/>
@@ -6123,110 +6898,7 @@
           <w:bdr w:val="single" w:sz="2" w:space="0" w:color="D9D9E3" w:frame="1"/>
           <w:lang w:eastAsia="de-DE"/>
         </w:rPr>
-        <w:t>trigger</w:t>
-      </w:r>
-      <w:r>
-        <w:rPr>
-          <w:b/>
-          <w:bCs/>
-          <w:sz w:val="21"/>
-          <w:szCs w:val="21"/>
-          <w:bdr w:val="single" w:sz="2" w:space="0" w:color="D9D9E3" w:frame="1"/>
-          <w:lang w:eastAsia="de-DE"/>
-        </w:rPr>
-        <w:t>ed</w:t>
-      </w:r>
-      <w:r>
-        <w:rPr>
-          <w:b/>
-          <w:bCs/>
-          <w:sz w:val="21"/>
-          <w:szCs w:val="21"/>
-          <w:bdr w:val="single" w:sz="2" w:space="0" w:color="D9D9E3" w:frame="1"/>
-          <w:lang w:eastAsia="de-DE"/>
-        </w:rPr>
-        <w:t>_</w:t>
-      </w:r>
-      <w:r>
-        <w:rPr>
-          <w:b/>
-          <w:bCs/>
-          <w:sz w:val="21"/>
-          <w:szCs w:val="21"/>
-          <w:bdr w:val="single" w:sz="2" w:space="0" w:color="D9D9E3" w:frame="1"/>
-          <w:lang w:eastAsia="de-DE"/>
-        </w:rPr>
-        <w:t>toots</w:t>
-      </w:r>
-      <w:proofErr w:type="spellEnd"/>
-      <w:r>
-        <w:rPr>
-          <w:lang w:eastAsia="de-DE"/>
-        </w:rPr>
-        <w:t xml:space="preserve"> list.</w:t>
-      </w:r>
-    </w:p>
-    <w:p>
-      <w:pPr>
-        <w:pStyle w:val="Listenabsatz"/>
-        <w:numPr>
-          <w:ilvl w:val="0"/>
-          <w:numId w:val="17"/>
-        </w:numPr>
-        <w:rPr>
-          <w:lang w:eastAsia="de-DE"/>
-        </w:rPr>
-      </w:pPr>
-      <w:r>
-        <w:rPr>
-          <w:lang w:eastAsia="de-DE"/>
-        </w:rPr>
-        <w:t xml:space="preserve">Finally, return the </w:t>
-      </w:r>
-      <w:proofErr w:type="spellStart"/>
-      <w:r>
-        <w:rPr>
-          <w:b/>
-          <w:bCs/>
-          <w:sz w:val="21"/>
-          <w:szCs w:val="21"/>
-          <w:bdr w:val="single" w:sz="2" w:space="0" w:color="D9D9E3" w:frame="1"/>
-          <w:lang w:eastAsia="de-DE"/>
-        </w:rPr>
-        <w:t>trigger</w:t>
-      </w:r>
-      <w:r>
-        <w:rPr>
-          <w:b/>
-          <w:bCs/>
-          <w:sz w:val="21"/>
-          <w:szCs w:val="21"/>
-          <w:bdr w:val="single" w:sz="2" w:space="0" w:color="D9D9E3" w:frame="1"/>
-          <w:lang w:eastAsia="de-DE"/>
-        </w:rPr>
-        <w:t>ed</w:t>
-      </w:r>
-      <w:r>
-        <w:rPr>
-          <w:b/>
-          <w:bCs/>
-          <w:sz w:val="21"/>
-          <w:szCs w:val="21"/>
-          <w:bdr w:val="single" w:sz="2" w:space="0" w:color="D9D9E3" w:frame="1"/>
-          <w:lang w:eastAsia="de-DE"/>
-        </w:rPr>
-        <w:t>_</w:t>
-      </w:r>
-      <w:r>
-        <w:rPr>
-          <w:b/>
-          <w:bCs/>
-          <w:sz w:val="21"/>
-          <w:szCs w:val="21"/>
-          <w:bdr w:val="single" w:sz="2" w:space="0" w:color="D9D9E3" w:frame="1"/>
-          <w:lang w:eastAsia="de-DE"/>
-        </w:rPr>
-        <w:t>toots</w:t>
+        <w:t>_toots</w:t>
       </w:r>
       <w:proofErr w:type="spellEnd"/>
       <w:r>
@@ -9534,6 +10206,119 @@
     </w:lvl>
   </w:abstractNum>
   <w:abstractNum w:abstractNumId="24" w15:restartNumberingAfterBreak="0">
+    <w:nsid w:val="68610FD2"/>
+    <w:multiLevelType w:val="hybridMultilevel"/>
+    <w:tmpl w:val="40FA0B8E"/>
+    <w:lvl w:ilvl="0" w:tplc="0407000F">
+      <w:start w:val="1"/>
+      <w:numFmt w:val="decimal"/>
+      <w:lvlText w:val="%1."/>
+      <w:lvlJc w:val="left"/>
+      <w:pPr>
+        <w:ind w:left="720" w:hanging="360"/>
+      </w:pPr>
+      <w:rPr>
+        <w:rFonts w:hint="default"/>
+      </w:rPr>
+    </w:lvl>
+    <w:lvl w:ilvl="1" w:tplc="04070003" w:tentative="1">
+      <w:start w:val="1"/>
+      <w:numFmt w:val="bullet"/>
+      <w:lvlText w:val="o"/>
+      <w:lvlJc w:val="left"/>
+      <w:pPr>
+        <w:ind w:left="1440" w:hanging="360"/>
+      </w:pPr>
+      <w:rPr>
+        <w:rFonts w:ascii="Courier New" w:hAnsi="Courier New" w:cs="Courier New" w:hint="default"/>
+      </w:rPr>
+    </w:lvl>
+    <w:lvl w:ilvl="2" w:tplc="04070005" w:tentative="1">
+      <w:start w:val="1"/>
+      <w:numFmt w:val="bullet"/>
+      <w:lvlText w:val=""/>
+      <w:lvlJc w:val="left"/>
+      <w:pPr>
+        <w:ind w:left="2160" w:hanging="360"/>
+      </w:pPr>
+      <w:rPr>
+        <w:rFonts w:ascii="Wingdings" w:hAnsi="Wingdings" w:hint="default"/>
+      </w:rPr>
+    </w:lvl>
+    <w:lvl w:ilvl="3" w:tplc="04070001" w:tentative="1">
+      <w:start w:val="1"/>
+      <w:numFmt w:val="bullet"/>
+      <w:lvlText w:val=""/>
+      <w:lvlJc w:val="left"/>
+      <w:pPr>
+        <w:ind w:left="2880" w:hanging="360"/>
+      </w:pPr>
+      <w:rPr>
+        <w:rFonts w:ascii="Symbol" w:hAnsi="Symbol" w:hint="default"/>
+      </w:rPr>
+    </w:lvl>
+    <w:lvl w:ilvl="4" w:tplc="04070003" w:tentative="1">
+      <w:start w:val="1"/>
+      <w:numFmt w:val="bullet"/>
+      <w:lvlText w:val="o"/>
+      <w:lvlJc w:val="left"/>
+      <w:pPr>
+        <w:ind w:left="3600" w:hanging="360"/>
+      </w:pPr>
+      <w:rPr>
+        <w:rFonts w:ascii="Courier New" w:hAnsi="Courier New" w:cs="Courier New" w:hint="default"/>
+      </w:rPr>
+    </w:lvl>
+    <w:lvl w:ilvl="5" w:tplc="04070005" w:tentative="1">
+      <w:start w:val="1"/>
+      <w:numFmt w:val="bullet"/>
+      <w:lvlText w:val=""/>
+      <w:lvlJc w:val="left"/>
+      <w:pPr>
+        <w:ind w:left="4320" w:hanging="360"/>
+      </w:pPr>
+      <w:rPr>
+        <w:rFonts w:ascii="Wingdings" w:hAnsi="Wingdings" w:hint="default"/>
+      </w:rPr>
+    </w:lvl>
+    <w:lvl w:ilvl="6" w:tplc="04070001" w:tentative="1">
+      <w:start w:val="1"/>
+      <w:numFmt w:val="bullet"/>
+      <w:lvlText w:val=""/>
+      <w:lvlJc w:val="left"/>
+      <w:pPr>
+        <w:ind w:left="5040" w:hanging="360"/>
+      </w:pPr>
+      <w:rPr>
+        <w:rFonts w:ascii="Symbol" w:hAnsi="Symbol" w:hint="default"/>
+      </w:rPr>
+    </w:lvl>
+    <w:lvl w:ilvl="7" w:tplc="04070003" w:tentative="1">
+      <w:start w:val="1"/>
+      <w:numFmt w:val="bullet"/>
+      <w:lvlText w:val="o"/>
+      <w:lvlJc w:val="left"/>
+      <w:pPr>
+        <w:ind w:left="5760" w:hanging="360"/>
+      </w:pPr>
+      <w:rPr>
+        <w:rFonts w:ascii="Courier New" w:hAnsi="Courier New" w:cs="Courier New" w:hint="default"/>
+      </w:rPr>
+    </w:lvl>
+    <w:lvl w:ilvl="8" w:tplc="04070005" w:tentative="1">
+      <w:start w:val="1"/>
+      <w:numFmt w:val="bullet"/>
+      <w:lvlText w:val=""/>
+      <w:lvlJc w:val="left"/>
+      <w:pPr>
+        <w:ind w:left="6480" w:hanging="360"/>
+      </w:pPr>
+      <w:rPr>
+        <w:rFonts w:ascii="Wingdings" w:hAnsi="Wingdings" w:hint="default"/>
+      </w:rPr>
+    </w:lvl>
+  </w:abstractNum>
+  <w:abstractNum w:abstractNumId="25" w15:restartNumberingAfterBreak="0">
     <w:nsid w:val="6D744B0B"/>
     <w:multiLevelType w:val="hybridMultilevel"/>
     <w:tmpl w:val="43AEF6B2"/>
@@ -9646,7 +10431,7 @@
       </w:rPr>
     </w:lvl>
   </w:abstractNum>
-  <w:abstractNum w:abstractNumId="25" w15:restartNumberingAfterBreak="0">
+  <w:abstractNum w:abstractNumId="26" w15:restartNumberingAfterBreak="0">
     <w:nsid w:val="6E85266A"/>
     <w:multiLevelType w:val="multilevel"/>
     <w:tmpl w:val="C36221D2"/>
@@ -9795,7 +10580,7 @@
       </w:rPr>
     </w:lvl>
   </w:abstractNum>
-  <w:abstractNum w:abstractNumId="26" w15:restartNumberingAfterBreak="0">
+  <w:abstractNum w:abstractNumId="27" w15:restartNumberingAfterBreak="0">
     <w:nsid w:val="6F77743E"/>
     <w:multiLevelType w:val="hybridMultilevel"/>
     <w:tmpl w:val="8378126E"/>
@@ -9908,7 +10693,7 @@
       </w:rPr>
     </w:lvl>
   </w:abstractNum>
-  <w:abstractNum w:abstractNumId="27" w15:restartNumberingAfterBreak="0">
+  <w:abstractNum w:abstractNumId="28" w15:restartNumberingAfterBreak="0">
     <w:nsid w:val="726A0B02"/>
     <w:multiLevelType w:val="hybridMultilevel"/>
     <w:tmpl w:val="D5BAFE96"/>
@@ -10021,7 +10806,7 @@
       </w:rPr>
     </w:lvl>
   </w:abstractNum>
-  <w:abstractNum w:abstractNumId="28" w15:restartNumberingAfterBreak="0">
+  <w:abstractNum w:abstractNumId="29" w15:restartNumberingAfterBreak="0">
     <w:nsid w:val="73083BA9"/>
     <w:multiLevelType w:val="hybridMultilevel"/>
     <w:tmpl w:val="E25EDE30"/>
@@ -10134,7 +10919,7 @@
       </w:rPr>
     </w:lvl>
   </w:abstractNum>
-  <w:abstractNum w:abstractNumId="29" w15:restartNumberingAfterBreak="0">
+  <w:abstractNum w:abstractNumId="30" w15:restartNumberingAfterBreak="0">
     <w:nsid w:val="7B3B5D9E"/>
     <w:multiLevelType w:val="hybridMultilevel"/>
     <w:tmpl w:val="63588880"/>
@@ -10247,7 +11032,7 @@
       </w:rPr>
     </w:lvl>
   </w:abstractNum>
-  <w:abstractNum w:abstractNumId="30" w15:restartNumberingAfterBreak="0">
+  <w:abstractNum w:abstractNumId="31" w15:restartNumberingAfterBreak="0">
     <w:nsid w:val="7BDA3074"/>
     <w:multiLevelType w:val="hybridMultilevel"/>
     <w:tmpl w:val="3A00A258"/>
@@ -10360,7 +11145,7 @@
       </w:rPr>
     </w:lvl>
   </w:abstractNum>
-  <w:abstractNum w:abstractNumId="31" w15:restartNumberingAfterBreak="0">
+  <w:abstractNum w:abstractNumId="32" w15:restartNumberingAfterBreak="0">
     <w:nsid w:val="7CDD7A69"/>
     <w:multiLevelType w:val="hybridMultilevel"/>
     <w:tmpl w:val="C3BCBCF6"/>
@@ -10501,7 +11286,7 @@
     <w:abstractNumId w:val="0"/>
   </w:num>
   <w:num w:numId="10" w16cid:durableId="985009504">
-    <w:abstractNumId w:val="25"/>
+    <w:abstractNumId w:val="26"/>
   </w:num>
   <w:num w:numId="11" w16cid:durableId="955867091">
     <w:abstractNumId w:val="19"/>
@@ -10528,28 +11313,28 @@
     <w:abstractNumId w:val="5"/>
   </w:num>
   <w:num w:numId="19" w16cid:durableId="1675692525">
-    <w:abstractNumId w:val="31"/>
+    <w:abstractNumId w:val="32"/>
   </w:num>
   <w:num w:numId="20" w16cid:durableId="1651254733">
-    <w:abstractNumId w:val="24"/>
+    <w:abstractNumId w:val="25"/>
   </w:num>
   <w:num w:numId="21" w16cid:durableId="2086370131">
-    <w:abstractNumId w:val="26"/>
+    <w:abstractNumId w:val="27"/>
   </w:num>
   <w:num w:numId="22" w16cid:durableId="344214792">
-    <w:abstractNumId w:val="30"/>
+    <w:abstractNumId w:val="31"/>
   </w:num>
   <w:num w:numId="23" w16cid:durableId="1997806124">
     <w:abstractNumId w:val="8"/>
   </w:num>
   <w:num w:numId="24" w16cid:durableId="102071974">
-    <w:abstractNumId w:val="28"/>
+    <w:abstractNumId w:val="29"/>
   </w:num>
   <w:num w:numId="25" w16cid:durableId="14775212">
     <w:abstractNumId w:val="20"/>
   </w:num>
   <w:num w:numId="26" w16cid:durableId="1838764363">
-    <w:abstractNumId w:val="29"/>
+    <w:abstractNumId w:val="30"/>
   </w:num>
   <w:num w:numId="27" w16cid:durableId="1948004909">
     <w:abstractNumId w:val="10"/>
@@ -10567,7 +11352,10 @@
     <w:abstractNumId w:val="1"/>
   </w:num>
   <w:num w:numId="32" w16cid:durableId="309332277">
-    <w:abstractNumId w:val="27"/>
+    <w:abstractNumId w:val="28"/>
+  </w:num>
+  <w:num w:numId="33" w16cid:durableId="80421438">
+    <w:abstractNumId w:val="24"/>
   </w:num>
 </w:numbering>
 </file>
@@ -11066,6 +11854,7 @@
   <w:style w:type="character" w:default="1" w:styleId="Absatz-Standardschriftart">
     <w:name w:val="Default Paragraph Font"/>
     <w:uiPriority w:val="1"/>
+    <w:semiHidden/>
     <w:unhideWhenUsed/>
   </w:style>
   <w:style w:type="table" w:default="1" w:styleId="NormaleTabelle">

</xml_diff>